<commit_message>
added important note about specifying mode in docker docx file
</commit_message>
<xml_diff>
--- a/ORS/docker_reference/ORS Backend Setup and Usage.docx
+++ b/ORS/docker_reference/ORS Backend Setup and Usage.docx
@@ -240,7 +240,6 @@
         <w:t>docker-compose up -d --</w:t>
       </w:r>
       <w:proofErr w:type="spellStart"/>
-      <w:proofErr w:type="gramStart"/>
       <w:r>
         <w:rPr>
           <w:rFonts w:ascii="Courier New" w:hAnsi="Courier New" w:cs="Courier New"/>
@@ -258,7 +257,6 @@
         <w:t>which</w:t>
       </w:r>
       <w:proofErr w:type="spellEnd"/>
-      <w:proofErr w:type="gramEnd"/>
       <w:r>
         <w:t xml:space="preserve"> wil</w:t>
       </w:r>
@@ -385,15 +383,7 @@
         <w:t xml:space="preserve"> into a web browser. It should return a JSON string saying </w:t>
       </w:r>
       <w:r>
-        <w:t>"error</w:t>
-      </w:r>
-      <w:proofErr w:type="gramStart"/>
-      <w:r>
-        <w:t>":{</w:t>
-      </w:r>
-      <w:proofErr w:type="gramEnd"/>
-      <w:r>
-        <w:t>"code":3001</w:t>
+        <w:t>"error":{"code":3001</w:t>
       </w:r>
       <w:r>
         <w:t xml:space="preserve"> followed by some other stuff. This is good.</w:t>
@@ -528,13 +518,8 @@
         <w:t xml:space="preserve">Specify the modes you want routing done for under </w:t>
       </w:r>
       <w:proofErr w:type="spellStart"/>
-      <w:proofErr w:type="gramStart"/>
-      <w:r>
-        <w:t>services.routing</w:t>
-      </w:r>
-      <w:proofErr w:type="gramEnd"/>
-      <w:r>
-        <w:t>.profiles.active</w:t>
+      <w:r>
+        <w:t>services.routing.profiles.active</w:t>
       </w:r>
       <w:proofErr w:type="spellEnd"/>
     </w:p>
@@ -545,6 +530,12 @@
           <w:ilvl w:val="1"/>
           <w:numId w:val="3"/>
         </w:numPr>
+        <w:rPr>
+          <w:rStyle w:val="HTMLCode"/>
+          <w:rFonts w:asciiTheme="minorHAnsi" w:eastAsiaTheme="minorHAnsi" w:hAnsiTheme="minorHAnsi" w:cstheme="minorBidi"/>
+          <w:sz w:val="22"/>
+          <w:szCs w:val="22"/>
+        </w:rPr>
       </w:pPr>
       <w:r>
         <w:t xml:space="preserve">Acceptable modes to include are </w:t>
@@ -640,26 +631,50 @@
           <w:rStyle w:val="HTMLCode"/>
           <w:rFonts w:eastAsiaTheme="minorHAnsi"/>
         </w:rPr>
-        <w:t>"hiking</w:t>
-      </w:r>
-      <w:proofErr w:type="gramStart"/>
+        <w:t>"hiking"</w:t>
+      </w:r>
+      <w:r>
+        <w:t xml:space="preserve"> or </w:t>
+      </w:r>
       <w:r>
         <w:rPr>
           <w:rStyle w:val="HTMLCode"/>
           <w:rFonts w:eastAsiaTheme="minorHAnsi"/>
         </w:rPr>
-        <w:t>"</w:t>
-      </w:r>
-      <w:proofErr w:type="gramEnd"/>
-      <w:r>
-        <w:t xml:space="preserve"> or </w:t>
-      </w:r>
-      <w:r>
-        <w:rPr>
-          <w:rStyle w:val="HTMLCode"/>
-          <w:rFonts w:eastAsiaTheme="minorHAnsi"/>
-        </w:rPr>
         <w:t>"wheelchair"</w:t>
+      </w:r>
+    </w:p>
+    <w:p>
+      <w:pPr>
+        <w:pStyle w:val="ListParagraph"/>
+        <w:numPr>
+          <w:ilvl w:val="1"/>
+          <w:numId w:val="3"/>
+        </w:numPr>
+      </w:pPr>
+      <w:r>
+        <w:rPr>
+          <w:b/>
+          <w:bCs/>
+        </w:rPr>
+        <w:t>Note</w:t>
+      </w:r>
+      <w:r>
+        <w:t xml:space="preserve"> – in theory you should be able to specify multiple</w:t>
+      </w:r>
+      <w:r>
+        <w:t xml:space="preserve"> modes. However, in practice graphs only appear to build for the first mode listed. Folders are created for the other modes but they are empty.</w:t>
+      </w:r>
+      <w:r>
+        <w:t xml:space="preserve"> In March 2022, SACOG staff reported this issue to </w:t>
+      </w:r>
+      <w:proofErr w:type="spellStart"/>
+      <w:r>
+        <w:t>OpenRouteService</w:t>
+      </w:r>
+      <w:proofErr w:type="spellEnd"/>
+      <w:r>
+        <w:t>.</w:t>
       </w:r>
     </w:p>
     <w:p>
@@ -674,18 +689,10 @@
         <w:t>Delete</w:t>
       </w:r>
       <w:r>
-        <w:t xml:space="preserve"> </w:t>
-      </w:r>
-      <w:proofErr w:type="gramStart"/>
-      <w:r>
-        <w:t xml:space="preserve">the </w:t>
-      </w:r>
-      <w:r>
-        <w:t xml:space="preserve"> docker</w:t>
-      </w:r>
-      <w:proofErr w:type="gramEnd"/>
-      <w:r>
-        <w:t>/graphs folder</w:t>
+        <w:t xml:space="preserve"> the </w:t>
+      </w:r>
+      <w:r>
+        <w:t>docker/graphs folder</w:t>
       </w:r>
     </w:p>
     <w:p>
@@ -725,15 +732,7 @@
         <w:t>Confirm that the correct mode(s) are shown inside docker/graphs</w:t>
       </w:r>
       <w:r>
-        <w:t>, they should be listed as folder names (</w:t>
-      </w:r>
-      <w:proofErr w:type="gramStart"/>
-      <w:r>
-        <w:t>e.g.</w:t>
-      </w:r>
-      <w:proofErr w:type="gramEnd"/>
-      <w:r>
-        <w:t xml:space="preserve"> “car”, “bik</w:t>
+        <w:t>, they should be listed as folder names (e.g. “car”, “bik</w:t>
       </w:r>
       <w:r>
         <w:t>e</w:t>
@@ -743,19 +742,26 @@
       </w:r>
     </w:p>
     <w:p>
+      <w:pPr>
+        <w:pStyle w:val="ListParagraph"/>
+        <w:numPr>
+          <w:ilvl w:val="1"/>
+          <w:numId w:val="3"/>
+        </w:numPr>
+      </w:pPr>
+      <w:r>
+        <w:t>NOTE that it can take up to 10-15mins for each mode’s graph folder to appear in the graphs folder.</w:t>
+      </w:r>
+    </w:p>
+    <w:p>
       <w:r>
         <w:t xml:space="preserve">More on </w:t>
       </w:r>
       <w:proofErr w:type="spellStart"/>
       <w:r>
-        <w:t>ors-</w:t>
-      </w:r>
-      <w:proofErr w:type="gramStart"/>
-      <w:r>
-        <w:t>config.json</w:t>
+        <w:t>ors-config.json</w:t>
       </w:r>
       <w:proofErr w:type="spellEnd"/>
-      <w:proofErr w:type="gramEnd"/>
       <w:r>
         <w:t xml:space="preserve"> - </w:t>
       </w:r>
@@ -764,19 +770,7 @@
           <w:rPr>
             <w:rStyle w:val="Hyperlink"/>
           </w:rPr>
-          <w:t>https://giscience.github.io/openrouteservice/installation/Con</w:t>
-        </w:r>
-        <w:r>
-          <w:rPr>
-            <w:rStyle w:val="Hyperlink"/>
-          </w:rPr>
-          <w:t>f</w:t>
-        </w:r>
-        <w:r>
-          <w:rPr>
-            <w:rStyle w:val="Hyperlink"/>
-          </w:rPr>
-          <w:t>iguration.html</w:t>
+          <w:t>https://giscience.github.io/openrouteservice/installation/Configuration.html</w:t>
         </w:r>
       </w:hyperlink>
     </w:p>
@@ -799,14 +793,9 @@
       </w:r>
       <w:proofErr w:type="spellStart"/>
       <w:r>
-        <w:t>ors-</w:t>
-      </w:r>
-      <w:proofErr w:type="gramStart"/>
-      <w:r>
-        <w:t>config.json</w:t>
+        <w:t>ors-config.json</w:t>
       </w:r>
       <w:proofErr w:type="spellEnd"/>
-      <w:proofErr w:type="gramEnd"/>
       <w:r>
         <w:t>):</w:t>
       </w:r>
@@ -1020,29 +1009,14 @@
         <w:rPr>
           <w:rFonts w:cstheme="minorHAnsi"/>
         </w:rPr>
-        <w:t xml:space="preserve">Uncomment and set </w:t>
-      </w:r>
-      <w:proofErr w:type="gramStart"/>
-      <w:r>
-        <w:rPr>
-          <w:rFonts w:cstheme="minorHAnsi"/>
-        </w:rPr>
-        <w:t xml:space="preserve">the </w:t>
+        <w:t xml:space="preserve">Uncomment and set the </w:t>
       </w:r>
       <w:r>
         <w:rPr>
           <w:rFonts w:ascii="Courier New" w:hAnsi="Courier New" w:cs="Courier New"/>
           <w:highlight w:val="lightGray"/>
         </w:rPr>
-        <w:t>.</w:t>
-      </w:r>
-      <w:proofErr w:type="gramEnd"/>
-      <w:r>
-        <w:rPr>
-          <w:rFonts w:ascii="Courier New" w:hAnsi="Courier New" w:cs="Courier New"/>
-          <w:highlight w:val="lightGray"/>
-        </w:rPr>
-        <w:t>/data</w:t>
+        <w:t>./data</w:t>
       </w:r>
       <w:r>
         <w:rPr>
@@ -1188,16 +1162,8 @@
         <w:rPr>
           <w:rFonts w:cstheme="minorHAnsi"/>
         </w:rPr>
-        <w:t xml:space="preserve"> </w:t>
-      </w:r>
-      <w:proofErr w:type="gramStart"/>
-      <w:r>
-        <w:rPr>
-          <w:rFonts w:cstheme="minorHAnsi"/>
-        </w:rPr>
-        <w:t>flag?</w:t>
-      </w:r>
-      <w:proofErr w:type="gramEnd"/>
+        <w:t xml:space="preserve"> flag?</w:t>
+      </w:r>
     </w:p>
     <w:p>
       <w:pPr>
@@ -1215,6 +1181,7 @@
           <w:rFonts w:cstheme="minorHAnsi"/>
           <w:highlight w:val="yellow"/>
         </w:rPr>
+        <w:lastRenderedPageBreak/>
         <w:t>NOTE</w:t>
       </w:r>
       <w:r>
@@ -1267,7 +1234,6 @@
         <w:pStyle w:val="Heading1"/>
       </w:pPr>
       <w:r>
-        <w:lastRenderedPageBreak/>
         <w:t>Using the ORS Backend in Scripts</w:t>
       </w:r>
     </w:p>
@@ -1425,14 +1391,7 @@
           <w:rFonts w:ascii="Courier New" w:hAnsi="Courier New" w:cs="Courier New"/>
           <w:highlight w:val="lightGray"/>
         </w:rPr>
-        <w:t>Error response from daemon</w:t>
-      </w:r>
-      <w:r>
-        <w:rPr>
-          <w:rFonts w:ascii="Courier New" w:hAnsi="Courier New" w:cs="Courier New"/>
-          <w:highlight w:val="lightGray"/>
-        </w:rPr>
-        <w:t>…</w:t>
+        <w:t>Error response from daemon…</w:t>
       </w:r>
       <w:r>
         <w:t xml:space="preserve"> error, try restarting Docker then running the command again</w:t>
@@ -1574,6 +1533,103 @@
         <w:pStyle w:val="Heading1"/>
       </w:pPr>
       <w:r>
+        <w:t>Troubleshooting</w:t>
+      </w:r>
+    </w:p>
+    <w:p>
+      <w:pPr>
+        <w:pStyle w:val="ListParagraph"/>
+        <w:numPr>
+          <w:ilvl w:val="0"/>
+          <w:numId w:val="6"/>
+        </w:numPr>
+        <w:rPr>
+          <w:rFonts w:ascii="Courier New" w:hAnsi="Courier New" w:cs="Courier New"/>
+        </w:rPr>
+      </w:pPr>
+      <w:r>
+        <w:rPr>
+          <w:rFonts w:ascii="Courier New" w:hAnsi="Courier New" w:cs="Courier New"/>
+        </w:rPr>
+        <w:t xml:space="preserve">Error response from daemon: error while creating mount source path '/run/desktop/mnt/host/c/Users/dconly/GitRepos/openrouteservice/docker/conf': </w:t>
+      </w:r>
+      <w:proofErr w:type="spellStart"/>
+      <w:r>
+        <w:rPr>
+          <w:rFonts w:ascii="Courier New" w:hAnsi="Courier New" w:cs="Courier New"/>
+        </w:rPr>
+        <w:t>mkdir</w:t>
+      </w:r>
+      <w:proofErr w:type="spellEnd"/>
+      <w:r>
+        <w:rPr>
+          <w:rFonts w:ascii="Courier New" w:hAnsi="Courier New" w:cs="Courier New"/>
+        </w:rPr>
+        <w:t xml:space="preserve"> /run/desktop/</w:t>
+      </w:r>
+      <w:proofErr w:type="spellStart"/>
+      <w:r>
+        <w:rPr>
+          <w:rFonts w:ascii="Courier New" w:hAnsi="Courier New" w:cs="Courier New"/>
+        </w:rPr>
+        <w:t>mnt</w:t>
+      </w:r>
+      <w:proofErr w:type="spellEnd"/>
+      <w:r>
+        <w:rPr>
+          <w:rFonts w:ascii="Courier New" w:hAnsi="Courier New" w:cs="Courier New"/>
+        </w:rPr>
+        <w:t>/host/c: file exists</w:t>
+      </w:r>
+    </w:p>
+    <w:p>
+      <w:pPr>
+        <w:pStyle w:val="ListParagraph"/>
+        <w:numPr>
+          <w:ilvl w:val="1"/>
+          <w:numId w:val="6"/>
+        </w:numPr>
+        <w:rPr>
+          <w:rFonts w:ascii="Courier New" w:hAnsi="Courier New" w:cs="Courier New"/>
+          <w:i/>
+          <w:iCs/>
+        </w:rPr>
+      </w:pPr>
+      <w:r>
+        <w:rPr>
+          <w:i/>
+          <w:iCs/>
+        </w:rPr>
+        <w:t>Solution</w:t>
+      </w:r>
+      <w:r>
+        <w:rPr>
+          <w:i/>
+          <w:iCs/>
+        </w:rPr>
+        <w:t xml:space="preserve"> </w:t>
+      </w:r>
+      <w:r>
+        <w:rPr>
+          <w:i/>
+          <w:iCs/>
+        </w:rPr>
+        <w:t>–</w:t>
+      </w:r>
+      <w:r>
+        <w:rPr>
+          <w:i/>
+          <w:iCs/>
+        </w:rPr>
+        <w:t xml:space="preserve"> </w:t>
+      </w:r>
+    </w:p>
+    <w:p>
+      <w:pPr>
+        <w:pStyle w:val="Heading1"/>
+      </w:pPr>
+      <w:r>
+        <w:lastRenderedPageBreak/>
         <w:t>More information</w:t>
       </w:r>
     </w:p>
@@ -2186,7 +2242,7 @@
   <w:abstractNum w:abstractNumId="6" w15:restartNumberingAfterBreak="0">
     <w:nsid w:val="79EA5219"/>
     <w:multiLevelType w:val="hybridMultilevel"/>
-    <w:tmpl w:val="1BF4A79E"/>
+    <w:tmpl w:val="69B2422C"/>
     <w:lvl w:ilvl="0" w:tplc="58703496">
       <w:start w:val="1"/>
       <w:numFmt w:val="bullet"/>
@@ -2199,14 +2255,17 @@
         <w:rFonts w:ascii="Symbol" w:eastAsiaTheme="minorHAnsi" w:hAnsi="Symbol" w:cstheme="minorBidi" w:hint="default"/>
       </w:rPr>
     </w:lvl>
-    <w:lvl w:ilvl="1" w:tplc="04090019">
-      <w:start w:val="1"/>
-      <w:numFmt w:val="lowerLetter"/>
-      <w:lvlText w:val="%2."/>
+    <w:lvl w:ilvl="1" w:tplc="58703496">
+      <w:start w:val="1"/>
+      <w:numFmt w:val="bullet"/>
+      <w:lvlText w:val=""/>
       <w:lvlJc w:val="left"/>
       <w:pPr>
         <w:ind w:left="1440" w:hanging="360"/>
       </w:pPr>
+      <w:rPr>
+        <w:rFonts w:ascii="Symbol" w:eastAsiaTheme="minorHAnsi" w:hAnsi="Symbol" w:cstheme="minorBidi" w:hint="default"/>
+      </w:rPr>
     </w:lvl>
     <w:lvl w:ilvl="2" w:tplc="0409001B">
       <w:start w:val="1"/>
@@ -2272,25 +2331,25 @@
       </w:pPr>
     </w:lvl>
   </w:abstractNum>
-  <w:num w:numId="1">
+  <w:num w:numId="1" w16cid:durableId="859319157">
     <w:abstractNumId w:val="4"/>
   </w:num>
-  <w:num w:numId="2">
+  <w:num w:numId="2" w16cid:durableId="75829326">
     <w:abstractNumId w:val="5"/>
   </w:num>
-  <w:num w:numId="3">
+  <w:num w:numId="3" w16cid:durableId="425345251">
     <w:abstractNumId w:val="0"/>
   </w:num>
-  <w:num w:numId="4">
+  <w:num w:numId="4" w16cid:durableId="1706641086">
     <w:abstractNumId w:val="1"/>
   </w:num>
-  <w:num w:numId="5">
+  <w:num w:numId="5" w16cid:durableId="380176302">
     <w:abstractNumId w:val="3"/>
   </w:num>
-  <w:num w:numId="6">
+  <w:num w:numId="6" w16cid:durableId="544684471">
     <w:abstractNumId w:val="6"/>
   </w:num>
-  <w:num w:numId="7">
+  <w:num w:numId="7" w16cid:durableId="795180893">
     <w:abstractNumId w:val="2"/>
   </w:num>
 </w:numbering>

</xml_diff>